<commit_message>
changed veg to cover in images
</commit_message>
<xml_diff>
--- a/Results/S1/2_tables.docx
+++ b/Results/S1/2_tables.docx
@@ -1778,65 +1778,65 @@
                 <w:szCs w:val="22"/>
                 <w:color w:val="000000"/>
               </w:rPr>
-              <w:t xml:space="preserve">0.199</w:t>
-            </w:r>
-          </w:p>
-        </w:tc>
-        <w:tc>
-          <w:tcPr>
-            <w:tcBorders/>
-            <w:shd w:val="clear" w:color="auto" w:fill="FFFFFF"/>
-            <w:tcMar>
-              <w:top w:w="0" w:type="dxa"/>
-              <w:bottom w:w="0" w:type="dxa"/>
-              <w:left w:w="0" w:type="dxa"/>
-              <w:right w:w="0" w:type="dxa"/>
-            </w:tcMar>
-            <w:vAlign w:val="center"/>
-          </w:tcPr>
-          <w:p>
-            <w:pPr>
-              <w:jc w:val="right"/>
-              <w:spacing w:after="100" w:before="100" w:line="240"/>
-              <w:ind w:firstLine="0" w:left="100" w:right="100"/>
-            </w:pPr>
-            <w:r xmlns:w="http://schemas.openxmlformats.org/wordprocessingml/2006/main" xmlns:wp="http://schemas.openxmlformats.org/drawingml/2006/wordprocessingDrawing" xmlns:r="http://schemas.openxmlformats.org/officeDocument/2006/relationships" xmlns:w14="http://schemas.microsoft.com/office/word/2010/wordml">
-              <w:rPr>
-                <w:rFonts w:ascii="Helvetica" w:hAnsi="Helvetica" w:eastAsia="Helvetica" w:cs="Helvetica"/>
-                <w:sz w:val="22"/>
-                <w:szCs w:val="22"/>
-                <w:color w:val="000000"/>
-              </w:rPr>
-              <w:t xml:space="preserve">0.026</w:t>
-            </w:r>
-          </w:p>
-        </w:tc>
-        <w:tc>
-          <w:tcPr>
-            <w:tcBorders/>
-            <w:shd w:val="clear" w:color="auto" w:fill="FFFFFF"/>
-            <w:tcMar>
-              <w:top w:w="0" w:type="dxa"/>
-              <w:bottom w:w="0" w:type="dxa"/>
-              <w:left w:w="0" w:type="dxa"/>
-              <w:right w:w="0" w:type="dxa"/>
-            </w:tcMar>
-            <w:vAlign w:val="center"/>
-          </w:tcPr>
-          <w:p>
-            <w:pPr>
-              <w:jc w:val="right"/>
-              <w:spacing w:after="100" w:before="100" w:line="240"/>
-              <w:ind w:firstLine="0" w:left="100" w:right="100"/>
-            </w:pPr>
-            <w:r xmlns:w="http://schemas.openxmlformats.org/wordprocessingml/2006/main" xmlns:wp="http://schemas.openxmlformats.org/drawingml/2006/wordprocessingDrawing" xmlns:r="http://schemas.openxmlformats.org/officeDocument/2006/relationships" xmlns:w14="http://schemas.microsoft.com/office/word/2010/wordml">
-              <w:rPr>
-                <w:rFonts w:ascii="Helvetica" w:hAnsi="Helvetica" w:eastAsia="Helvetica" w:cs="Helvetica"/>
-                <w:sz w:val="22"/>
-                <w:szCs w:val="22"/>
-                <w:color w:val="000000"/>
-              </w:rPr>
-              <w:t xml:space="preserve">0.416</w:t>
+              <w:t xml:space="preserve">0.187</w:t>
+            </w:r>
+          </w:p>
+        </w:tc>
+        <w:tc>
+          <w:tcPr>
+            <w:tcBorders/>
+            <w:shd w:val="clear" w:color="auto" w:fill="FFFFFF"/>
+            <w:tcMar>
+              <w:top w:w="0" w:type="dxa"/>
+              <w:bottom w:w="0" w:type="dxa"/>
+              <w:left w:w="0" w:type="dxa"/>
+              <w:right w:w="0" w:type="dxa"/>
+            </w:tcMar>
+            <w:vAlign w:val="center"/>
+          </w:tcPr>
+          <w:p>
+            <w:pPr>
+              <w:jc w:val="right"/>
+              <w:spacing w:after="100" w:before="100" w:line="240"/>
+              <w:ind w:firstLine="0" w:left="100" w:right="100"/>
+            </w:pPr>
+            <w:r xmlns:w="http://schemas.openxmlformats.org/wordprocessingml/2006/main" xmlns:wp="http://schemas.openxmlformats.org/drawingml/2006/wordprocessingDrawing" xmlns:r="http://schemas.openxmlformats.org/officeDocument/2006/relationships" xmlns:w14="http://schemas.microsoft.com/office/word/2010/wordml">
+              <w:rPr>
+                <w:rFonts w:ascii="Helvetica" w:hAnsi="Helvetica" w:eastAsia="Helvetica" w:cs="Helvetica"/>
+                <w:sz w:val="22"/>
+                <w:szCs w:val="22"/>
+                <w:color w:val="000000"/>
+              </w:rPr>
+              <w:t xml:space="preserve">0.024</w:t>
+            </w:r>
+          </w:p>
+        </w:tc>
+        <w:tc>
+          <w:tcPr>
+            <w:tcBorders/>
+            <w:shd w:val="clear" w:color="auto" w:fill="FFFFFF"/>
+            <w:tcMar>
+              <w:top w:w="0" w:type="dxa"/>
+              <w:bottom w:w="0" w:type="dxa"/>
+              <w:left w:w="0" w:type="dxa"/>
+              <w:right w:w="0" w:type="dxa"/>
+            </w:tcMar>
+            <w:vAlign w:val="center"/>
+          </w:tcPr>
+          <w:p>
+            <w:pPr>
+              <w:jc w:val="right"/>
+              <w:spacing w:after="100" w:before="100" w:line="240"/>
+              <w:ind w:firstLine="0" w:left="100" w:right="100"/>
+            </w:pPr>
+            <w:r xmlns:w="http://schemas.openxmlformats.org/wordprocessingml/2006/main" xmlns:wp="http://schemas.openxmlformats.org/drawingml/2006/wordprocessingDrawing" xmlns:r="http://schemas.openxmlformats.org/officeDocument/2006/relationships" xmlns:w14="http://schemas.microsoft.com/office/word/2010/wordml">
+              <w:rPr>
+                <w:rFonts w:ascii="Helvetica" w:hAnsi="Helvetica" w:eastAsia="Helvetica" w:cs="Helvetica"/>
+                <w:sz w:val="22"/>
+                <w:szCs w:val="22"/>
+                <w:color w:val="000000"/>
+              </w:rPr>
+              <w:t xml:space="preserve">0.417</w:t>
             </w:r>
           </w:p>
         </w:tc>
@@ -1958,94 +1958,94 @@
                 <w:szCs w:val="22"/>
                 <w:color w:val="000000"/>
               </w:rPr>
-              <w:t xml:space="preserve">0.091</w:t>
-            </w:r>
-          </w:p>
-        </w:tc>
-        <w:tc>
-          <w:tcPr>
-            <w:tcBorders/>
-            <w:shd w:val="clear" w:color="auto" w:fill="FFFFFF"/>
-            <w:tcMar>
-              <w:top w:w="0" w:type="dxa"/>
-              <w:bottom w:w="0" w:type="dxa"/>
-              <w:left w:w="0" w:type="dxa"/>
-              <w:right w:w="0" w:type="dxa"/>
-            </w:tcMar>
-            <w:vAlign w:val="center"/>
-          </w:tcPr>
-          <w:p>
-            <w:pPr>
-              <w:jc w:val="right"/>
-              <w:spacing w:after="100" w:before="100" w:line="240"/>
-              <w:ind w:firstLine="0" w:left="100" w:right="100"/>
-            </w:pPr>
-            <w:r xmlns:w="http://schemas.openxmlformats.org/wordprocessingml/2006/main" xmlns:wp="http://schemas.openxmlformats.org/drawingml/2006/wordprocessingDrawing" xmlns:r="http://schemas.openxmlformats.org/officeDocument/2006/relationships" xmlns:w14="http://schemas.microsoft.com/office/word/2010/wordml">
-              <w:rPr>
-                <w:rFonts w:ascii="Helvetica" w:hAnsi="Helvetica" w:eastAsia="Helvetica" w:cs="Helvetica"/>
-                <w:sz w:val="22"/>
-                <w:szCs w:val="22"/>
-                <w:color w:val="000000"/>
-              </w:rPr>
-              <w:t xml:space="preserve">0.022</w:t>
-            </w:r>
-          </w:p>
-        </w:tc>
-        <w:tc>
-          <w:tcPr>
-            <w:tcBorders/>
-            <w:shd w:val="clear" w:color="auto" w:fill="FFFFFF"/>
-            <w:tcMar>
-              <w:top w:w="0" w:type="dxa"/>
-              <w:bottom w:w="0" w:type="dxa"/>
-              <w:left w:w="0" w:type="dxa"/>
-              <w:right w:w="0" w:type="dxa"/>
-            </w:tcMar>
-            <w:vAlign w:val="center"/>
-          </w:tcPr>
-          <w:p>
-            <w:pPr>
-              <w:jc w:val="right"/>
-              <w:spacing w:after="100" w:before="100" w:line="240"/>
-              <w:ind w:firstLine="0" w:left="100" w:right="100"/>
-            </w:pPr>
-            <w:r xmlns:w="http://schemas.openxmlformats.org/wordprocessingml/2006/main" xmlns:wp="http://schemas.openxmlformats.org/drawingml/2006/wordprocessingDrawing" xmlns:r="http://schemas.openxmlformats.org/officeDocument/2006/relationships" xmlns:w14="http://schemas.microsoft.com/office/word/2010/wordml">
-              <w:rPr>
-                <w:rFonts w:ascii="Helvetica" w:hAnsi="Helvetica" w:eastAsia="Helvetica" w:cs="Helvetica"/>
-                <w:sz w:val="22"/>
-                <w:szCs w:val="22"/>
-                <w:color w:val="000000"/>
-              </w:rPr>
-              <w:t xml:space="preserve">0.317</w:t>
-            </w:r>
-          </w:p>
-        </w:tc>
-        <w:tc>
-          <w:tcPr>
-            <w:tcBorders/>
-            <w:shd w:val="clear" w:color="auto" w:fill="FFFFFF"/>
-            <w:tcMar>
-              <w:top w:w="0" w:type="dxa"/>
-              <w:bottom w:w="0" w:type="dxa"/>
-              <w:left w:w="0" w:type="dxa"/>
-              <w:right w:w="0" w:type="dxa"/>
-            </w:tcMar>
-            <w:vAlign w:val="center"/>
-          </w:tcPr>
-          <w:p>
-            <w:pPr>
-              <w:jc w:val="right"/>
-              <w:spacing w:after="100" w:before="100" w:line="240"/>
-              <w:ind w:firstLine="0" w:left="100" w:right="100"/>
-            </w:pPr>
-            <w:r xmlns:w="http://schemas.openxmlformats.org/wordprocessingml/2006/main" xmlns:wp="http://schemas.openxmlformats.org/drawingml/2006/wordprocessingDrawing" xmlns:r="http://schemas.openxmlformats.org/officeDocument/2006/relationships" xmlns:w14="http://schemas.microsoft.com/office/word/2010/wordml">
-              <w:rPr>
-                <w:rFonts w:ascii="Helvetica" w:hAnsi="Helvetica" w:eastAsia="Helvetica" w:cs="Helvetica"/>
-                <w:sz w:val="22"/>
-                <w:szCs w:val="22"/>
-                <w:color w:val="000000"/>
-              </w:rPr>
-              <w:t xml:space="preserve">0.026</w:t>
+              <w:t xml:space="preserve">0.097</w:t>
+            </w:r>
+          </w:p>
+        </w:tc>
+        <w:tc>
+          <w:tcPr>
+            <w:tcBorders/>
+            <w:shd w:val="clear" w:color="auto" w:fill="FFFFFF"/>
+            <w:tcMar>
+              <w:top w:w="0" w:type="dxa"/>
+              <w:bottom w:w="0" w:type="dxa"/>
+              <w:left w:w="0" w:type="dxa"/>
+              <w:right w:w="0" w:type="dxa"/>
+            </w:tcMar>
+            <w:vAlign w:val="center"/>
+          </w:tcPr>
+          <w:p>
+            <w:pPr>
+              <w:jc w:val="right"/>
+              <w:spacing w:after="100" w:before="100" w:line="240"/>
+              <w:ind w:firstLine="0" w:left="100" w:right="100"/>
+            </w:pPr>
+            <w:r xmlns:w="http://schemas.openxmlformats.org/wordprocessingml/2006/main" xmlns:wp="http://schemas.openxmlformats.org/drawingml/2006/wordprocessingDrawing" xmlns:r="http://schemas.openxmlformats.org/officeDocument/2006/relationships" xmlns:w14="http://schemas.microsoft.com/office/word/2010/wordml">
+              <w:rPr>
+                <w:rFonts w:ascii="Helvetica" w:hAnsi="Helvetica" w:eastAsia="Helvetica" w:cs="Helvetica"/>
+                <w:sz w:val="22"/>
+                <w:szCs w:val="22"/>
+                <w:color w:val="000000"/>
+              </w:rPr>
+              <w:t xml:space="preserve">0.024</w:t>
+            </w:r>
+          </w:p>
+        </w:tc>
+        <w:tc>
+          <w:tcPr>
+            <w:tcBorders/>
+            <w:shd w:val="clear" w:color="auto" w:fill="FFFFFF"/>
+            <w:tcMar>
+              <w:top w:w="0" w:type="dxa"/>
+              <w:bottom w:w="0" w:type="dxa"/>
+              <w:left w:w="0" w:type="dxa"/>
+              <w:right w:w="0" w:type="dxa"/>
+            </w:tcMar>
+            <w:vAlign w:val="center"/>
+          </w:tcPr>
+          <w:p>
+            <w:pPr>
+              <w:jc w:val="right"/>
+              <w:spacing w:after="100" w:before="100" w:line="240"/>
+              <w:ind w:firstLine="0" w:left="100" w:right="100"/>
+            </w:pPr>
+            <w:r xmlns:w="http://schemas.openxmlformats.org/wordprocessingml/2006/main" xmlns:wp="http://schemas.openxmlformats.org/drawingml/2006/wordprocessingDrawing" xmlns:r="http://schemas.openxmlformats.org/officeDocument/2006/relationships" xmlns:w14="http://schemas.microsoft.com/office/word/2010/wordml">
+              <w:rPr>
+                <w:rFonts w:ascii="Helvetica" w:hAnsi="Helvetica" w:eastAsia="Helvetica" w:cs="Helvetica"/>
+                <w:sz w:val="22"/>
+                <w:szCs w:val="22"/>
+                <w:color w:val="000000"/>
+              </w:rPr>
+              <w:t xml:space="preserve">0.319</w:t>
+            </w:r>
+          </w:p>
+        </w:tc>
+        <w:tc>
+          <w:tcPr>
+            <w:tcBorders/>
+            <w:shd w:val="clear" w:color="auto" w:fill="FFFFFF"/>
+            <w:tcMar>
+              <w:top w:w="0" w:type="dxa"/>
+              <w:bottom w:w="0" w:type="dxa"/>
+              <w:left w:w="0" w:type="dxa"/>
+              <w:right w:w="0" w:type="dxa"/>
+            </w:tcMar>
+            <w:vAlign w:val="center"/>
+          </w:tcPr>
+          <w:p>
+            <w:pPr>
+              <w:jc w:val="right"/>
+              <w:spacing w:after="100" w:before="100" w:line="240"/>
+              <w:ind w:firstLine="0" w:left="100" w:right="100"/>
+            </w:pPr>
+            <w:r xmlns:w="http://schemas.openxmlformats.org/wordprocessingml/2006/main" xmlns:wp="http://schemas.openxmlformats.org/drawingml/2006/wordprocessingDrawing" xmlns:r="http://schemas.openxmlformats.org/officeDocument/2006/relationships" xmlns:w14="http://schemas.microsoft.com/office/word/2010/wordml">
+              <w:rPr>
+                <w:rFonts w:ascii="Helvetica" w:hAnsi="Helvetica" w:eastAsia="Helvetica" w:cs="Helvetica"/>
+                <w:sz w:val="22"/>
+                <w:szCs w:val="22"/>
+                <w:color w:val="000000"/>
+              </w:rPr>
+              <w:t xml:space="preserve">0.027</w:t>
             </w:r>
           </w:p>
         </w:tc>
@@ -2138,94 +2138,94 @@
                 <w:szCs w:val="22"/>
                 <w:color w:val="000000"/>
               </w:rPr>
-              <w:t xml:space="preserve">0.015</w:t>
-            </w:r>
-          </w:p>
-        </w:tc>
-        <w:tc>
-          <w:tcPr>
-            <w:tcBorders/>
-            <w:shd w:val="clear" w:color="auto" w:fill="FFFFFF"/>
-            <w:tcMar>
-              <w:top w:w="0" w:type="dxa"/>
-              <w:bottom w:w="0" w:type="dxa"/>
-              <w:left w:w="0" w:type="dxa"/>
-              <w:right w:w="0" w:type="dxa"/>
-            </w:tcMar>
-            <w:vAlign w:val="center"/>
-          </w:tcPr>
-          <w:p>
-            <w:pPr>
-              <w:jc w:val="right"/>
-              <w:spacing w:after="100" w:before="100" w:line="240"/>
-              <w:ind w:firstLine="0" w:left="100" w:right="100"/>
-            </w:pPr>
-            <w:r xmlns:w="http://schemas.openxmlformats.org/wordprocessingml/2006/main" xmlns:wp="http://schemas.openxmlformats.org/drawingml/2006/wordprocessingDrawing" xmlns:r="http://schemas.openxmlformats.org/officeDocument/2006/relationships" xmlns:w14="http://schemas.microsoft.com/office/word/2010/wordml">
-              <w:rPr>
-                <w:rFonts w:ascii="Helvetica" w:hAnsi="Helvetica" w:eastAsia="Helvetica" w:cs="Helvetica"/>
-                <w:sz w:val="22"/>
-                <w:szCs w:val="22"/>
-                <w:color w:val="000000"/>
-              </w:rPr>
-              <w:t xml:space="preserve">0.007</w:t>
-            </w:r>
-          </w:p>
-        </w:tc>
-        <w:tc>
-          <w:tcPr>
-            <w:tcBorders/>
-            <w:shd w:val="clear" w:color="auto" w:fill="FFFFFF"/>
-            <w:tcMar>
-              <w:top w:w="0" w:type="dxa"/>
-              <w:bottom w:w="0" w:type="dxa"/>
-              <w:left w:w="0" w:type="dxa"/>
-              <w:right w:w="0" w:type="dxa"/>
-            </w:tcMar>
-            <w:vAlign w:val="center"/>
-          </w:tcPr>
-          <w:p>
-            <w:pPr>
-              <w:jc w:val="right"/>
-              <w:spacing w:after="100" w:before="100" w:line="240"/>
-              <w:ind w:firstLine="0" w:left="100" w:right="100"/>
-            </w:pPr>
-            <w:r xmlns:w="http://schemas.openxmlformats.org/wordprocessingml/2006/main" xmlns:wp="http://schemas.openxmlformats.org/drawingml/2006/wordprocessingDrawing" xmlns:r="http://schemas.openxmlformats.org/officeDocument/2006/relationships" xmlns:w14="http://schemas.microsoft.com/office/word/2010/wordml">
-              <w:rPr>
-                <w:rFonts w:ascii="Helvetica" w:hAnsi="Helvetica" w:eastAsia="Helvetica" w:cs="Helvetica"/>
-                <w:sz w:val="22"/>
-                <w:szCs w:val="22"/>
-                <w:color w:val="000000"/>
-              </w:rPr>
-              <w:t xml:space="preserve">0.337</w:t>
-            </w:r>
-          </w:p>
-        </w:tc>
-        <w:tc>
-          <w:tcPr>
-            <w:tcBorders/>
-            <w:shd w:val="clear" w:color="auto" w:fill="FFFFFF"/>
-            <w:tcMar>
-              <w:top w:w="0" w:type="dxa"/>
-              <w:bottom w:w="0" w:type="dxa"/>
-              <w:left w:w="0" w:type="dxa"/>
-              <w:right w:w="0" w:type="dxa"/>
-            </w:tcMar>
-            <w:vAlign w:val="center"/>
-          </w:tcPr>
-          <w:p>
-            <w:pPr>
-              <w:jc w:val="right"/>
-              <w:spacing w:after="100" w:before="100" w:line="240"/>
-              <w:ind w:firstLine="0" w:left="100" w:right="100"/>
-            </w:pPr>
-            <w:r xmlns:w="http://schemas.openxmlformats.org/wordprocessingml/2006/main" xmlns:wp="http://schemas.openxmlformats.org/drawingml/2006/wordprocessingDrawing" xmlns:r="http://schemas.openxmlformats.org/officeDocument/2006/relationships" xmlns:w14="http://schemas.microsoft.com/office/word/2010/wordml">
-              <w:rPr>
-                <w:rFonts w:ascii="Helvetica" w:hAnsi="Helvetica" w:eastAsia="Helvetica" w:cs="Helvetica"/>
-                <w:sz w:val="22"/>
-                <w:szCs w:val="22"/>
-                <w:color w:val="000000"/>
-              </w:rPr>
-              <w:t xml:space="preserve">0.023</w:t>
+              <w:t xml:space="preserve">0.005</w:t>
+            </w:r>
+          </w:p>
+        </w:tc>
+        <w:tc>
+          <w:tcPr>
+            <w:tcBorders/>
+            <w:shd w:val="clear" w:color="auto" w:fill="FFFFFF"/>
+            <w:tcMar>
+              <w:top w:w="0" w:type="dxa"/>
+              <w:bottom w:w="0" w:type="dxa"/>
+              <w:left w:w="0" w:type="dxa"/>
+              <w:right w:w="0" w:type="dxa"/>
+            </w:tcMar>
+            <w:vAlign w:val="center"/>
+          </w:tcPr>
+          <w:p>
+            <w:pPr>
+              <w:jc w:val="right"/>
+              <w:spacing w:after="100" w:before="100" w:line="240"/>
+              <w:ind w:firstLine="0" w:left="100" w:right="100"/>
+            </w:pPr>
+            <w:r xmlns:w="http://schemas.openxmlformats.org/wordprocessingml/2006/main" xmlns:wp="http://schemas.openxmlformats.org/drawingml/2006/wordprocessingDrawing" xmlns:r="http://schemas.openxmlformats.org/officeDocument/2006/relationships" xmlns:w14="http://schemas.microsoft.com/office/word/2010/wordml">
+              <w:rPr>
+                <w:rFonts w:ascii="Helvetica" w:hAnsi="Helvetica" w:eastAsia="Helvetica" w:cs="Helvetica"/>
+                <w:sz w:val="22"/>
+                <w:szCs w:val="22"/>
+                <w:color w:val="000000"/>
+              </w:rPr>
+              <w:t xml:space="preserve">0.006</w:t>
+            </w:r>
+          </w:p>
+        </w:tc>
+        <w:tc>
+          <w:tcPr>
+            <w:tcBorders/>
+            <w:shd w:val="clear" w:color="auto" w:fill="FFFFFF"/>
+            <w:tcMar>
+              <w:top w:w="0" w:type="dxa"/>
+              <w:bottom w:w="0" w:type="dxa"/>
+              <w:left w:w="0" w:type="dxa"/>
+              <w:right w:w="0" w:type="dxa"/>
+            </w:tcMar>
+            <w:vAlign w:val="center"/>
+          </w:tcPr>
+          <w:p>
+            <w:pPr>
+              <w:jc w:val="right"/>
+              <w:spacing w:after="100" w:before="100" w:line="240"/>
+              <w:ind w:firstLine="0" w:left="100" w:right="100"/>
+            </w:pPr>
+            <w:r xmlns:w="http://schemas.openxmlformats.org/wordprocessingml/2006/main" xmlns:wp="http://schemas.openxmlformats.org/drawingml/2006/wordprocessingDrawing" xmlns:r="http://schemas.openxmlformats.org/officeDocument/2006/relationships" xmlns:w14="http://schemas.microsoft.com/office/word/2010/wordml">
+              <w:rPr>
+                <w:rFonts w:ascii="Helvetica" w:hAnsi="Helvetica" w:eastAsia="Helvetica" w:cs="Helvetica"/>
+                <w:sz w:val="22"/>
+                <w:szCs w:val="22"/>
+                <w:color w:val="000000"/>
+              </w:rPr>
+              <w:t xml:space="preserve">0.338</w:t>
+            </w:r>
+          </w:p>
+        </w:tc>
+        <w:tc>
+          <w:tcPr>
+            <w:tcBorders/>
+            <w:shd w:val="clear" w:color="auto" w:fill="FFFFFF"/>
+            <w:tcMar>
+              <w:top w:w="0" w:type="dxa"/>
+              <w:bottom w:w="0" w:type="dxa"/>
+              <w:left w:w="0" w:type="dxa"/>
+              <w:right w:w="0" w:type="dxa"/>
+            </w:tcMar>
+            <w:vAlign w:val="center"/>
+          </w:tcPr>
+          <w:p>
+            <w:pPr>
+              <w:jc w:val="right"/>
+              <w:spacing w:after="100" w:before="100" w:line="240"/>
+              <w:ind w:firstLine="0" w:left="100" w:right="100"/>
+            </w:pPr>
+            <w:r xmlns:w="http://schemas.openxmlformats.org/wordprocessingml/2006/main" xmlns:wp="http://schemas.openxmlformats.org/drawingml/2006/wordprocessingDrawing" xmlns:r="http://schemas.openxmlformats.org/officeDocument/2006/relationships" xmlns:w14="http://schemas.microsoft.com/office/word/2010/wordml">
+              <w:rPr>
+                <w:rFonts w:ascii="Helvetica" w:hAnsi="Helvetica" w:eastAsia="Helvetica" w:cs="Helvetica"/>
+                <w:sz w:val="22"/>
+                <w:szCs w:val="22"/>
+                <w:color w:val="000000"/>
+              </w:rPr>
+              <w:t xml:space="preserve">0.024</w:t>
             </w:r>
           </w:p>
         </w:tc>
@@ -2318,65 +2318,65 @@
                 <w:szCs w:val="22"/>
                 <w:color w:val="000000"/>
               </w:rPr>
-              <w:t xml:space="preserve">0.119</w:t>
-            </w:r>
-          </w:p>
-        </w:tc>
-        <w:tc>
-          <w:tcPr>
-            <w:tcBorders/>
-            <w:shd w:val="clear" w:color="auto" w:fill="FFFFFF"/>
-            <w:tcMar>
-              <w:top w:w="0" w:type="dxa"/>
-              <w:bottom w:w="0" w:type="dxa"/>
-              <w:left w:w="0" w:type="dxa"/>
-              <w:right w:w="0" w:type="dxa"/>
-            </w:tcMar>
-            <w:vAlign w:val="center"/>
-          </w:tcPr>
-          <w:p>
-            <w:pPr>
-              <w:jc w:val="right"/>
-              <w:spacing w:after="100" w:before="100" w:line="240"/>
-              <w:ind w:firstLine="0" w:left="100" w:right="100"/>
-            </w:pPr>
-            <w:r xmlns:w="http://schemas.openxmlformats.org/wordprocessingml/2006/main" xmlns:wp="http://schemas.openxmlformats.org/drawingml/2006/wordprocessingDrawing" xmlns:r="http://schemas.openxmlformats.org/officeDocument/2006/relationships" xmlns:w14="http://schemas.microsoft.com/office/word/2010/wordml">
-              <w:rPr>
-                <w:rFonts w:ascii="Helvetica" w:hAnsi="Helvetica" w:eastAsia="Helvetica" w:cs="Helvetica"/>
-                <w:sz w:val="22"/>
-                <w:szCs w:val="22"/>
-                <w:color w:val="000000"/>
-              </w:rPr>
-              <w:t xml:space="preserve">0.014</w:t>
-            </w:r>
-          </w:p>
-        </w:tc>
-        <w:tc>
-          <w:tcPr>
-            <w:tcBorders/>
-            <w:shd w:val="clear" w:color="auto" w:fill="FFFFFF"/>
-            <w:tcMar>
-              <w:top w:w="0" w:type="dxa"/>
-              <w:bottom w:w="0" w:type="dxa"/>
-              <w:left w:w="0" w:type="dxa"/>
-              <w:right w:w="0" w:type="dxa"/>
-            </w:tcMar>
-            <w:vAlign w:val="center"/>
-          </w:tcPr>
-          <w:p>
-            <w:pPr>
-              <w:jc w:val="right"/>
-              <w:spacing w:after="100" w:before="100" w:line="240"/>
-              <w:ind w:firstLine="0" w:left="100" w:right="100"/>
-            </w:pPr>
-            <w:r xmlns:w="http://schemas.openxmlformats.org/wordprocessingml/2006/main" xmlns:wp="http://schemas.openxmlformats.org/drawingml/2006/wordprocessingDrawing" xmlns:r="http://schemas.openxmlformats.org/officeDocument/2006/relationships" xmlns:w14="http://schemas.microsoft.com/office/word/2010/wordml">
-              <w:rPr>
-                <w:rFonts w:ascii="Helvetica" w:hAnsi="Helvetica" w:eastAsia="Helvetica" w:cs="Helvetica"/>
-                <w:sz w:val="22"/>
-                <w:szCs w:val="22"/>
-                <w:color w:val="000000"/>
-              </w:rPr>
-              <w:t xml:space="preserve">0.124</w:t>
+              <w:t xml:space="preserve">0.126</w:t>
+            </w:r>
+          </w:p>
+        </w:tc>
+        <w:tc>
+          <w:tcPr>
+            <w:tcBorders/>
+            <w:shd w:val="clear" w:color="auto" w:fill="FFFFFF"/>
+            <w:tcMar>
+              <w:top w:w="0" w:type="dxa"/>
+              <w:bottom w:w="0" w:type="dxa"/>
+              <w:left w:w="0" w:type="dxa"/>
+              <w:right w:w="0" w:type="dxa"/>
+            </w:tcMar>
+            <w:vAlign w:val="center"/>
+          </w:tcPr>
+          <w:p>
+            <w:pPr>
+              <w:jc w:val="right"/>
+              <w:spacing w:after="100" w:before="100" w:line="240"/>
+              <w:ind w:firstLine="0" w:left="100" w:right="100"/>
+            </w:pPr>
+            <w:r xmlns:w="http://schemas.openxmlformats.org/wordprocessingml/2006/main" xmlns:wp="http://schemas.openxmlformats.org/drawingml/2006/wordprocessingDrawing" xmlns:r="http://schemas.openxmlformats.org/officeDocument/2006/relationships" xmlns:w14="http://schemas.microsoft.com/office/word/2010/wordml">
+              <w:rPr>
+                <w:rFonts w:ascii="Helvetica" w:hAnsi="Helvetica" w:eastAsia="Helvetica" w:cs="Helvetica"/>
+                <w:sz w:val="22"/>
+                <w:szCs w:val="22"/>
+                <w:color w:val="000000"/>
+              </w:rPr>
+              <w:t xml:space="preserve">0.019</w:t>
+            </w:r>
+          </w:p>
+        </w:tc>
+        <w:tc>
+          <w:tcPr>
+            <w:tcBorders/>
+            <w:shd w:val="clear" w:color="auto" w:fill="FFFFFF"/>
+            <w:tcMar>
+              <w:top w:w="0" w:type="dxa"/>
+              <w:bottom w:w="0" w:type="dxa"/>
+              <w:left w:w="0" w:type="dxa"/>
+              <w:right w:w="0" w:type="dxa"/>
+            </w:tcMar>
+            <w:vAlign w:val="center"/>
+          </w:tcPr>
+          <w:p>
+            <w:pPr>
+              <w:jc w:val="right"/>
+              <w:spacing w:after="100" w:before="100" w:line="240"/>
+              <w:ind w:firstLine="0" w:left="100" w:right="100"/>
+            </w:pPr>
+            <w:r xmlns:w="http://schemas.openxmlformats.org/wordprocessingml/2006/main" xmlns:wp="http://schemas.openxmlformats.org/drawingml/2006/wordprocessingDrawing" xmlns:r="http://schemas.openxmlformats.org/officeDocument/2006/relationships" xmlns:w14="http://schemas.microsoft.com/office/word/2010/wordml">
+              <w:rPr>
+                <w:rFonts w:ascii="Helvetica" w:hAnsi="Helvetica" w:eastAsia="Helvetica" w:cs="Helvetica"/>
+                <w:sz w:val="22"/>
+                <w:szCs w:val="22"/>
+                <w:color w:val="000000"/>
+              </w:rPr>
+              <w:t xml:space="preserve">0.125</w:t>
             </w:r>
           </w:p>
         </w:tc>
@@ -2434,7 +2434,7 @@
                 <w:szCs w:val="22"/>
                 <w:color w:val="000000"/>
               </w:rPr>
-              <w:t xml:space="preserve">0.833</w:t>
+              <w:t xml:space="preserve">0.973</w:t>
             </w:r>
           </w:p>
         </w:tc>
@@ -2498,65 +2498,65 @@
                 <w:szCs w:val="22"/>
                 <w:color w:val="000000"/>
               </w:rPr>
-              <w:t xml:space="preserve">0.132</w:t>
-            </w:r>
-          </w:p>
-        </w:tc>
-        <w:tc>
-          <w:tcPr>
-            <w:tcBorders/>
-            <w:shd w:val="clear" w:color="auto" w:fill="FFFFFF"/>
-            <w:tcMar>
-              <w:top w:w="0" w:type="dxa"/>
-              <w:bottom w:w="0" w:type="dxa"/>
-              <w:left w:w="0" w:type="dxa"/>
-              <w:right w:w="0" w:type="dxa"/>
-            </w:tcMar>
-            <w:vAlign w:val="center"/>
-          </w:tcPr>
-          <w:p>
-            <w:pPr>
-              <w:jc w:val="right"/>
-              <w:spacing w:after="100" w:before="100" w:line="240"/>
-              <w:ind w:firstLine="0" w:left="100" w:right="100"/>
-            </w:pPr>
-            <w:r xmlns:w="http://schemas.openxmlformats.org/wordprocessingml/2006/main" xmlns:wp="http://schemas.openxmlformats.org/drawingml/2006/wordprocessingDrawing" xmlns:r="http://schemas.openxmlformats.org/officeDocument/2006/relationships" xmlns:w14="http://schemas.microsoft.com/office/word/2010/wordml">
-              <w:rPr>
-                <w:rFonts w:ascii="Helvetica" w:hAnsi="Helvetica" w:eastAsia="Helvetica" w:cs="Helvetica"/>
-                <w:sz w:val="22"/>
-                <w:szCs w:val="22"/>
-                <w:color w:val="000000"/>
-              </w:rPr>
-              <w:t xml:space="preserve">0.026</w:t>
-            </w:r>
-          </w:p>
-        </w:tc>
-        <w:tc>
-          <w:tcPr>
-            <w:tcBorders/>
-            <w:shd w:val="clear" w:color="auto" w:fill="FFFFFF"/>
-            <w:tcMar>
-              <w:top w:w="0" w:type="dxa"/>
-              <w:bottom w:w="0" w:type="dxa"/>
-              <w:left w:w="0" w:type="dxa"/>
-              <w:right w:w="0" w:type="dxa"/>
-            </w:tcMar>
-            <w:vAlign w:val="center"/>
-          </w:tcPr>
-          <w:p>
-            <w:pPr>
-              <w:jc w:val="right"/>
-              <w:spacing w:after="100" w:before="100" w:line="240"/>
-              <w:ind w:firstLine="0" w:left="100" w:right="100"/>
-            </w:pPr>
-            <w:r xmlns:w="http://schemas.openxmlformats.org/wordprocessingml/2006/main" xmlns:wp="http://schemas.openxmlformats.org/drawingml/2006/wordprocessingDrawing" xmlns:r="http://schemas.openxmlformats.org/officeDocument/2006/relationships" xmlns:w14="http://schemas.microsoft.com/office/word/2010/wordml">
-              <w:rPr>
-                <w:rFonts w:ascii="Helvetica" w:hAnsi="Helvetica" w:eastAsia="Helvetica" w:cs="Helvetica"/>
-                <w:sz w:val="22"/>
-                <w:szCs w:val="22"/>
-                <w:color w:val="000000"/>
-              </w:rPr>
-              <w:t xml:space="preserve">0.324</w:t>
+              <w:t xml:space="preserve">0.135</w:t>
+            </w:r>
+          </w:p>
+        </w:tc>
+        <w:tc>
+          <w:tcPr>
+            <w:tcBorders/>
+            <w:shd w:val="clear" w:color="auto" w:fill="FFFFFF"/>
+            <w:tcMar>
+              <w:top w:w="0" w:type="dxa"/>
+              <w:bottom w:w="0" w:type="dxa"/>
+              <w:left w:w="0" w:type="dxa"/>
+              <w:right w:w="0" w:type="dxa"/>
+            </w:tcMar>
+            <w:vAlign w:val="center"/>
+          </w:tcPr>
+          <w:p>
+            <w:pPr>
+              <w:jc w:val="right"/>
+              <w:spacing w:after="100" w:before="100" w:line="240"/>
+              <w:ind w:firstLine="0" w:left="100" w:right="100"/>
+            </w:pPr>
+            <w:r xmlns:w="http://schemas.openxmlformats.org/wordprocessingml/2006/main" xmlns:wp="http://schemas.openxmlformats.org/drawingml/2006/wordprocessingDrawing" xmlns:r="http://schemas.openxmlformats.org/officeDocument/2006/relationships" xmlns:w14="http://schemas.microsoft.com/office/word/2010/wordml">
+              <w:rPr>
+                <w:rFonts w:ascii="Helvetica" w:hAnsi="Helvetica" w:eastAsia="Helvetica" w:cs="Helvetica"/>
+                <w:sz w:val="22"/>
+                <w:szCs w:val="22"/>
+                <w:color w:val="000000"/>
+              </w:rPr>
+              <w:t xml:space="preserve">0.022</w:t>
+            </w:r>
+          </w:p>
+        </w:tc>
+        <w:tc>
+          <w:tcPr>
+            <w:tcBorders/>
+            <w:shd w:val="clear" w:color="auto" w:fill="FFFFFF"/>
+            <w:tcMar>
+              <w:top w:w="0" w:type="dxa"/>
+              <w:bottom w:w="0" w:type="dxa"/>
+              <w:left w:w="0" w:type="dxa"/>
+              <w:right w:w="0" w:type="dxa"/>
+            </w:tcMar>
+            <w:vAlign w:val="center"/>
+          </w:tcPr>
+          <w:p>
+            <w:pPr>
+              <w:jc w:val="right"/>
+              <w:spacing w:after="100" w:before="100" w:line="240"/>
+              <w:ind w:firstLine="0" w:left="100" w:right="100"/>
+            </w:pPr>
+            <w:r xmlns:w="http://schemas.openxmlformats.org/wordprocessingml/2006/main" xmlns:wp="http://schemas.openxmlformats.org/drawingml/2006/wordprocessingDrawing" xmlns:r="http://schemas.openxmlformats.org/officeDocument/2006/relationships" xmlns:w14="http://schemas.microsoft.com/office/word/2010/wordml">
+              <w:rPr>
+                <w:rFonts w:ascii="Helvetica" w:hAnsi="Helvetica" w:eastAsia="Helvetica" w:cs="Helvetica"/>
+                <w:sz w:val="22"/>
+                <w:szCs w:val="22"/>
+                <w:color w:val="000000"/>
+              </w:rPr>
+              <w:t xml:space="preserve">0.325</w:t>
             </w:r>
           </w:p>
         </w:tc>
@@ -2678,7 +2678,7 @@
                 <w:szCs w:val="22"/>
                 <w:color w:val="000000"/>
               </w:rPr>
-              <w:t xml:space="preserve">0.157</w:t>
+              <w:t xml:space="preserve">0.155</w:t>
             </w:r>
           </w:p>
         </w:tc>
@@ -2736,36 +2736,36 @@
                 <w:szCs w:val="22"/>
                 <w:color w:val="000000"/>
               </w:rPr>
-              <w:t xml:space="preserve">0.383</w:t>
-            </w:r>
-          </w:p>
-        </w:tc>
-        <w:tc>
-          <w:tcPr>
-            <w:tcBorders/>
-            <w:shd w:val="clear" w:color="auto" w:fill="FFFFFF"/>
-            <w:tcMar>
-              <w:top w:w="0" w:type="dxa"/>
-              <w:bottom w:w="0" w:type="dxa"/>
-              <w:left w:w="0" w:type="dxa"/>
-              <w:right w:w="0" w:type="dxa"/>
-            </w:tcMar>
-            <w:vAlign w:val="center"/>
-          </w:tcPr>
-          <w:p>
-            <w:pPr>
-              <w:jc w:val="right"/>
-              <w:spacing w:after="100" w:before="100" w:line="240"/>
-              <w:ind w:firstLine="0" w:left="100" w:right="100"/>
-            </w:pPr>
-            <w:r xmlns:w="http://schemas.openxmlformats.org/wordprocessingml/2006/main" xmlns:wp="http://schemas.openxmlformats.org/drawingml/2006/wordprocessingDrawing" xmlns:r="http://schemas.openxmlformats.org/officeDocument/2006/relationships" xmlns:w14="http://schemas.microsoft.com/office/word/2010/wordml">
-              <w:rPr>
-                <w:rFonts w:ascii="Helvetica" w:hAnsi="Helvetica" w:eastAsia="Helvetica" w:cs="Helvetica"/>
-                <w:sz w:val="22"/>
-                <w:szCs w:val="22"/>
-                <w:color w:val="000000"/>
-              </w:rPr>
-              <w:t xml:space="preserve">0.022</w:t>
+              <w:t xml:space="preserve">0.381</w:t>
+            </w:r>
+          </w:p>
+        </w:tc>
+        <w:tc>
+          <w:tcPr>
+            <w:tcBorders/>
+            <w:shd w:val="clear" w:color="auto" w:fill="FFFFFF"/>
+            <w:tcMar>
+              <w:top w:w="0" w:type="dxa"/>
+              <w:bottom w:w="0" w:type="dxa"/>
+              <w:left w:w="0" w:type="dxa"/>
+              <w:right w:w="0" w:type="dxa"/>
+            </w:tcMar>
+            <w:vAlign w:val="center"/>
+          </w:tcPr>
+          <w:p>
+            <w:pPr>
+              <w:jc w:val="right"/>
+              <w:spacing w:after="100" w:before="100" w:line="240"/>
+              <w:ind w:firstLine="0" w:left="100" w:right="100"/>
+            </w:pPr>
+            <w:r xmlns:w="http://schemas.openxmlformats.org/wordprocessingml/2006/main" xmlns:wp="http://schemas.openxmlformats.org/drawingml/2006/wordprocessingDrawing" xmlns:r="http://schemas.openxmlformats.org/officeDocument/2006/relationships" xmlns:w14="http://schemas.microsoft.com/office/word/2010/wordml">
+              <w:rPr>
+                <w:rFonts w:ascii="Helvetica" w:hAnsi="Helvetica" w:eastAsia="Helvetica" w:cs="Helvetica"/>
+                <w:sz w:val="22"/>
+                <w:szCs w:val="22"/>
+                <w:color w:val="000000"/>
+              </w:rPr>
+              <w:t xml:space="preserve">0.021</w:t>
             </w:r>
           </w:p>
         </w:tc>
@@ -2862,7 +2862,7 @@
                 <w:szCs w:val="22"/>
                 <w:color w:val="000000"/>
               </w:rPr>
-              <w:t xml:space="preserve">0.172</w:t>
+              <w:t xml:space="preserve">0.145</w:t>
             </w:r>
           </w:p>
         </w:tc>
@@ -2893,7 +2893,7 @@
                 <w:szCs w:val="22"/>
                 <w:color w:val="000000"/>
               </w:rPr>
-              <w:t xml:space="preserve">0.030</w:t>
+              <w:t xml:space="preserve">0.022</w:t>
             </w:r>
           </w:p>
         </w:tc>
@@ -2924,7 +2924,7 @@
                 <w:szCs w:val="22"/>
                 <w:color w:val="000000"/>
               </w:rPr>
-              <w:t xml:space="preserve">0.329</w:t>
+              <w:t xml:space="preserve">0.332</w:t>
             </w:r>
           </w:p>
         </w:tc>
@@ -2955,7 +2955,7 @@
                 <w:szCs w:val="22"/>
                 <w:color w:val="000000"/>
               </w:rPr>
-              <w:t xml:space="preserve">0.020</w:t>
+              <w:t xml:space="preserve">0.019</w:t>
             </w:r>
           </w:p>
         </w:tc>
@@ -2986,7 +2986,7 @@
                 <w:szCs w:val="22"/>
                 <w:color w:val="000000"/>
               </w:rPr>
-              <w:t xml:space="preserve">0.001</w:t>
+              <w:t xml:space="preserve">0.000</w:t>
             </w:r>
           </w:p>
         </w:tc>

</xml_diff>